<commit_message>
edição do objetivo geral
</commit_message>
<xml_diff>
--- a/documentos/objetivos-carla-lucas.docx
+++ b/documentos/objetivos-carla-lucas.docx
@@ -46,7 +46,15 @@
           <w:sz w:val="24"/>
           <w:szCs w:val="24"/>
         </w:rPr>
-        <w:t>Desenvolver um sistema web para cadastro de funcionários credenciados em banco de dados que faça registro e relatório de horas.</w:t>
+        <w:t>Desenvolver um sistema web para cadastr</w:t>
+      </w:r>
+      <w:r>
+        <w:rPr>
+          <w:rFonts w:ascii="Arial" w:hAnsi="Arial" w:cs="Arial"/>
+          <w:sz w:val="24"/>
+          <w:szCs w:val="24"/>
+        </w:rPr>
+        <w:t>ar e gerir funcionários credenciados em eventos.</w:t>
       </w:r>
       <w:bookmarkStart w:id="0" w:name="_GoBack"/>
       <w:bookmarkEnd w:id="0"/>

</xml_diff>